<commit_message>
Rédaction du document de présentation
</commit_message>
<xml_diff>
--- a/Presentation/tp3_presentation.docx
+++ b/Presentation/tp3_presentation.docx
@@ -12,13 +12,120 @@
     </w:p>
     <w:p>
       <w:pPr>
+        <w:spacing w:line="480" w:lineRule="auto"/>
+        <w:jc w:val="center"/>
+        <w:rPr>
+          <w:rFonts w:ascii="Arial" w:eastAsia="Times New Roman" w:hAnsi="Arial" w:cs="Arial"/>
+          <w:sz w:val="24"/>
+          <w:szCs w:val="24"/>
+          <w:lang w:val="fr-CA" w:eastAsia="fr-CA"/>
+        </w:rPr>
+      </w:pPr>
+      <w:r>
+        <w:rPr>
+          <w:rFonts w:ascii="Arial" w:eastAsia="Times New Roman" w:hAnsi="Arial" w:cs="Arial"/>
+          <w:sz w:val="24"/>
+          <w:szCs w:val="24"/>
+          <w:lang w:val="fr-CA" w:eastAsia="fr-CA"/>
+        </w:rPr>
+        <w:t>TP3- Création du site Web à partir du prototype réalisé au TP2</w:t>
+      </w:r>
+    </w:p>
+    <w:p>
+      <w:pPr>
+        <w:spacing w:line="480" w:lineRule="auto"/>
+        <w:jc w:val="center"/>
+        <w:rPr>
+          <w:rFonts w:ascii="Arial" w:eastAsia="Times New Roman" w:hAnsi="Arial" w:cs="Arial"/>
+          <w:sz w:val="24"/>
+          <w:szCs w:val="24"/>
+          <w:lang w:val="fr-CA" w:eastAsia="fr-CA"/>
+        </w:rPr>
+      </w:pPr>
+      <w:r>
+        <w:rPr>
+          <w:rFonts w:ascii="Arial" w:hAnsi="Arial" w:cs="Arial"/>
+          <w:sz w:val="24"/>
+          <w:szCs w:val="24"/>
+          <w:lang w:val="fr-CA"/>
+        </w:rPr>
+        <w:t>par</w:t>
+      </w:r>
+      <w:r>
+        <w:rPr>
+          <w:rFonts w:ascii="Arial" w:hAnsi="Arial" w:cs="Arial"/>
+          <w:sz w:val="24"/>
+          <w:szCs w:val="24"/>
+          <w:lang w:val="fr-CA"/>
+        </w:rPr>
+        <w:br/>
+      </w:r>
+      <w:r>
+        <w:rPr>
+          <w:rFonts w:ascii="Arial" w:eastAsia="Times New Roman" w:hAnsi="Arial" w:cs="Arial"/>
+          <w:sz w:val="24"/>
+          <w:szCs w:val="24"/>
+          <w:lang w:val="fr-CA" w:eastAsia="fr-CA"/>
+        </w:rPr>
+        <w:t xml:space="preserve">Youssef Attia et Éloi </w:t>
+      </w:r>
+      <w:proofErr w:type="spellStart"/>
+      <w:r>
+        <w:rPr>
+          <w:rFonts w:ascii="Arial" w:eastAsia="Times New Roman" w:hAnsi="Arial" w:cs="Arial"/>
+          <w:sz w:val="24"/>
+          <w:szCs w:val="24"/>
+          <w:lang w:val="fr-CA" w:eastAsia="fr-CA"/>
+        </w:rPr>
+        <w:t>Jutras</w:t>
+      </w:r>
+      <w:proofErr w:type="spellEnd"/>
+    </w:p>
+    <w:p>
+      <w:pPr>
         <w:pStyle w:val="Normalcentr"/>
-      </w:pPr>
-      <w:r>
-        <w:t xml:space="preserve">TP3- </w:t>
-      </w:r>
-      <w:r>
-        <w:t>Création du site Web à partir du prototype réalisé au TP2</w:t>
+        <w:rPr>
+          <w:rFonts w:ascii="Arial" w:hAnsi="Arial" w:cs="Arial"/>
+        </w:rPr>
+      </w:pPr>
+    </w:p>
+    <w:p>
+      <w:pPr>
+        <w:spacing w:line="480" w:lineRule="auto"/>
+        <w:jc w:val="center"/>
+        <w:rPr>
+          <w:rFonts w:ascii="Arial" w:eastAsia="Times New Roman" w:hAnsi="Arial" w:cs="Arial"/>
+          <w:sz w:val="24"/>
+          <w:szCs w:val="24"/>
+          <w:lang w:val="fr-CA" w:eastAsia="fr-CA"/>
+        </w:rPr>
+      </w:pPr>
+      <w:r>
+        <w:rPr>
+          <w:rFonts w:ascii="Arial" w:hAnsi="Arial" w:cs="Arial"/>
+          <w:sz w:val="24"/>
+          <w:szCs w:val="24"/>
+          <w:lang w:val="fr-CA"/>
+        </w:rPr>
+        <w:t xml:space="preserve">Travail présenté à </w:t>
+      </w:r>
+      <w:r>
+        <w:rPr>
+          <w:rFonts w:ascii="Arial" w:hAnsi="Arial" w:cs="Arial"/>
+          <w:sz w:val="24"/>
+          <w:szCs w:val="24"/>
+          <w:lang w:val="fr-CA"/>
+        </w:rPr>
+        <w:br/>
+      </w:r>
+      <w:r>
+        <w:rPr>
+          <w:rFonts w:ascii="Arial" w:eastAsia="Times New Roman" w:hAnsi="Arial" w:cs="Arial"/>
+          <w:sz w:val="24"/>
+          <w:szCs w:val="24"/>
+          <w:lang w:val="fr-CA" w:eastAsia="fr-CA"/>
+        </w:rPr>
+        <w:t>Stéphanie Garcette</w:t>
       </w:r>
     </w:p>
     <w:p>
@@ -28,162 +135,16 @@
           <w:rFonts w:ascii="Arial" w:hAnsi="Arial" w:cs="Arial"/>
         </w:rPr>
       </w:pPr>
-      <w:r>
-        <w:rPr>
-          <w:rFonts w:ascii="Arial" w:hAnsi="Arial" w:cs="Arial"/>
-        </w:rPr>
-        <w:t>par</w:t>
-      </w:r>
-      <w:r>
-        <w:rPr>
-          <w:rFonts w:ascii="Arial" w:hAnsi="Arial" w:cs="Arial"/>
-        </w:rPr>
-        <w:br/>
-      </w:r>
-      <w:r>
-        <w:rPr>
-          <w:rFonts w:ascii="Arial" w:hAnsi="Arial" w:cs="Arial"/>
-        </w:rPr>
-        <w:t>Youssef Attia et Éloi Jutras</w:t>
-      </w:r>
-    </w:p>
-    <w:p>
-      <w:pPr>
-        <w:pStyle w:val="Normalcentr"/>
-        <w:rPr>
-          <w:rFonts w:ascii="Arial" w:hAnsi="Arial" w:cs="Arial"/>
-        </w:rPr>
-      </w:pPr>
-      <w:r>
-        <w:rPr>
-          <w:rFonts w:ascii="Arial" w:hAnsi="Arial" w:cs="Arial"/>
-        </w:rPr>
-        <w:t xml:space="preserve">Travail présenté à </w:t>
-      </w:r>
-      <w:r>
-        <w:rPr>
-          <w:rFonts w:ascii="Arial" w:hAnsi="Arial" w:cs="Arial"/>
-        </w:rPr>
-        <w:br/>
-      </w:r>
-      <w:r>
-        <w:rPr>
-          <w:rFonts w:ascii="Arial" w:hAnsi="Arial" w:cs="Arial"/>
-        </w:rPr>
-        <w:t>Stéphanie Garcette</w:t>
-      </w:r>
-    </w:p>
-    <w:p>
-      <w:pPr>
-        <w:pStyle w:val="Normalcentr"/>
-        <w:rPr>
-          <w:rFonts w:ascii="Arial" w:hAnsi="Arial" w:cs="Arial"/>
-        </w:rPr>
-      </w:pPr>
-      <w:r>
-        <w:rPr>
-          <w:rFonts w:ascii="Arial" w:hAnsi="Arial" w:cs="Arial"/>
-        </w:rPr>
-        <w:br/>
-        <w:t>Collège de Bois-de-Boulogne</w:t>
-      </w:r>
-      <w:r>
-        <w:rPr>
-          <w:rFonts w:ascii="Arial" w:hAnsi="Arial" w:cs="Arial"/>
-        </w:rPr>
-        <w:br/>
-      </w:r>
-      <w:r>
-        <w:rPr>
-          <w:rFonts w:ascii="Arial" w:hAnsi="Arial" w:cs="Arial"/>
-          <w:color w:val="000000"/>
-          <w:sz w:val="17"/>
-          <w:szCs w:val="17"/>
-          <w:shd w:val="clear" w:color="auto" w:fill="EEEEEE"/>
-        </w:rPr>
-        <w:t>360-1WE-BB</w:t>
-      </w:r>
-      <w:r>
-        <w:rPr>
-          <w:rFonts w:ascii="Arial" w:hAnsi="Arial" w:cs="Arial"/>
-        </w:rPr>
-        <w:t xml:space="preserve">: </w:t>
-      </w:r>
-      <w:r>
-        <w:rPr>
-          <w:rFonts w:ascii="RobotoMedium" w:hAnsi="RobotoMedium"/>
-          <w:color w:val="FFFFFF"/>
-          <w:sz w:val="36"/>
-          <w:szCs w:val="36"/>
-          <w:shd w:val="clear" w:color="auto" w:fill="85B612"/>
-        </w:rPr>
-        <w:t>INITIATION AU DÉVELOPPEMENT WEB</w:t>
-      </w:r>
-      <w:r>
-        <w:rPr>
-          <w:rFonts w:ascii="Arial" w:hAnsi="Arial" w:cs="Arial"/>
-        </w:rPr>
-        <w:t xml:space="preserve">; </w:t>
-      </w:r>
-      <w:r>
-        <w:rPr>
-          <w:rFonts w:ascii="Roboto" w:hAnsi="Roboto"/>
-          <w:color w:val="FFFFFF"/>
-          <w:sz w:val="27"/>
-          <w:szCs w:val="27"/>
-          <w:shd w:val="clear" w:color="auto" w:fill="85B612"/>
-        </w:rPr>
-        <w:t>gr. 00005 </w:t>
-      </w:r>
-      <w:r>
-        <w:rPr>
-          <w:rFonts w:ascii="Arial" w:hAnsi="Arial" w:cs="Arial"/>
-        </w:rPr>
-        <w:br/>
-        <w:t>Le [</w:t>
-      </w:r>
-      <w:r>
-        <w:rPr>
-          <w:rFonts w:ascii="Arial" w:hAnsi="Arial" w:cs="Arial"/>
-        </w:rPr>
-        <w:t>06</w:t>
-      </w:r>
-      <w:r>
-        <w:rPr>
-          <w:rFonts w:ascii="Arial" w:hAnsi="Arial" w:cs="Arial"/>
-        </w:rPr>
-        <w:t xml:space="preserve"> </w:t>
-      </w:r>
-      <w:r>
-        <w:rPr>
-          <w:rFonts w:ascii="Arial" w:hAnsi="Arial" w:cs="Arial"/>
-        </w:rPr>
-        <w:t>12</w:t>
-      </w:r>
-      <w:r>
-        <w:rPr>
-          <w:rFonts w:ascii="Arial" w:hAnsi="Arial" w:cs="Arial"/>
-        </w:rPr>
-        <w:t xml:space="preserve"> </w:t>
-      </w:r>
-      <w:r>
-        <w:rPr>
-          <w:rFonts w:ascii="Arial" w:hAnsi="Arial" w:cs="Arial"/>
-        </w:rPr>
-        <w:t>2023</w:t>
-      </w:r>
-      <w:r>
-        <w:rPr>
-          <w:rFonts w:ascii="Arial" w:hAnsi="Arial" w:cs="Arial"/>
-        </w:rPr>
-        <w:t>]</w:t>
-      </w:r>
-    </w:p>
-    <w:p>
-      <w:pPr>
-        <w:spacing w:after="0"/>
-        <w:rPr>
-          <w:lang w:val="fr-CA"/>
+    </w:p>
+    <w:p>
+      <w:pPr>
+        <w:spacing w:line="480" w:lineRule="auto"/>
+        <w:jc w:val="center"/>
+        <w:rPr>
+          <w:rFonts w:ascii="Arial" w:eastAsia="Times New Roman" w:hAnsi="Arial" w:cs="Arial"/>
+          <w:sz w:val="24"/>
+          <w:szCs w:val="24"/>
+          <w:lang w:val="fr-CA" w:eastAsia="fr-CA"/>
         </w:rPr>
         <w:sectPr>
           <w:pgSz w:w="12240" w:h="15840"/>
@@ -193,6 +154,106 @@
           <w:vAlign w:val="both"/>
         </w:sectPr>
       </w:pPr>
+      <w:r>
+        <w:rPr>
+          <w:rFonts w:ascii="Arial" w:hAnsi="Arial" w:cs="Arial"/>
+          <w:sz w:val="24"/>
+          <w:szCs w:val="24"/>
+          <w:lang w:val="fr-CA"/>
+        </w:rPr>
+        <w:br/>
+        <w:t>Collège de Bois-de-Boulogne</w:t>
+      </w:r>
+      <w:r>
+        <w:rPr>
+          <w:rFonts w:ascii="Arial" w:hAnsi="Arial" w:cs="Arial"/>
+          <w:sz w:val="24"/>
+          <w:szCs w:val="24"/>
+          <w:lang w:val="fr-CA"/>
+        </w:rPr>
+        <w:br/>
+      </w:r>
+      <w:r>
+        <w:rPr>
+          <w:rFonts w:ascii="Arial" w:eastAsia="Times New Roman" w:hAnsi="Arial" w:cs="Arial"/>
+          <w:sz w:val="24"/>
+          <w:szCs w:val="24"/>
+          <w:lang w:val="fr-CA" w:eastAsia="fr-CA"/>
+        </w:rPr>
+        <w:t xml:space="preserve">360-1WE-BB: </w:t>
+      </w:r>
+      <w:r>
+        <w:rPr>
+          <w:rFonts w:ascii="Arial" w:hAnsi="Arial" w:cs="Arial"/>
+          <w:sz w:val="24"/>
+          <w:szCs w:val="24"/>
+          <w:lang w:val="fr-CA"/>
+        </w:rPr>
+        <w:t>Initiation au développement Web</w:t>
+      </w:r>
+      <w:r>
+        <w:rPr>
+          <w:rFonts w:ascii="Arial" w:eastAsia="Times New Roman" w:hAnsi="Arial" w:cs="Arial"/>
+          <w:sz w:val="24"/>
+          <w:szCs w:val="24"/>
+          <w:lang w:val="fr-CA" w:eastAsia="fr-CA"/>
+        </w:rPr>
+        <w:t>; gr.00005</w:t>
+      </w:r>
+      <w:r>
+        <w:rPr>
+          <w:rFonts w:ascii="Arial" w:hAnsi="Arial" w:cs="Arial"/>
+          <w:sz w:val="24"/>
+          <w:szCs w:val="24"/>
+          <w:lang w:val="fr-CA"/>
+        </w:rPr>
+        <w:br/>
+      </w:r>
+      <w:r>
+        <w:rPr>
+          <w:rFonts w:ascii="Arial" w:eastAsia="Times New Roman" w:hAnsi="Arial" w:cs="Arial"/>
+          <w:sz w:val="24"/>
+          <w:szCs w:val="24"/>
+          <w:lang w:val="fr-CA" w:eastAsia="fr-CA"/>
+        </w:rPr>
+        <w:t>Le [06</w:t>
+      </w:r>
+      <w:r>
+        <w:rPr>
+          <w:rFonts w:ascii="Arial" w:eastAsia="Times New Roman" w:hAnsi="Arial" w:cs="Arial"/>
+          <w:sz w:val="24"/>
+          <w:szCs w:val="24"/>
+          <w:lang w:val="fr-CA" w:eastAsia="fr-CA"/>
+        </w:rPr>
+        <w:t>-</w:t>
+      </w:r>
+      <w:r>
+        <w:rPr>
+          <w:rFonts w:ascii="Arial" w:eastAsia="Times New Roman" w:hAnsi="Arial" w:cs="Arial"/>
+          <w:sz w:val="24"/>
+          <w:szCs w:val="24"/>
+          <w:lang w:val="fr-CA" w:eastAsia="fr-CA"/>
+        </w:rPr>
+        <w:t>12</w:t>
+      </w:r>
+      <w:r>
+        <w:rPr>
+          <w:rFonts w:ascii="Arial" w:eastAsia="Times New Roman" w:hAnsi="Arial" w:cs="Arial"/>
+          <w:sz w:val="24"/>
+          <w:szCs w:val="24"/>
+          <w:lang w:val="fr-CA" w:eastAsia="fr-CA"/>
+        </w:rPr>
+        <w:t>-</w:t>
+      </w:r>
+      <w:r>
+        <w:rPr>
+          <w:rFonts w:ascii="Arial" w:eastAsia="Times New Roman" w:hAnsi="Arial" w:cs="Arial"/>
+          <w:sz w:val="24"/>
+          <w:szCs w:val="24"/>
+          <w:lang w:val="fr-CA" w:eastAsia="fr-CA"/>
+        </w:rPr>
+        <w:t>2023]</w:t>
+      </w:r>
     </w:p>
     <w:p>
       <w:pPr>
@@ -929,7 +990,114 @@
           <w:iCs/>
           <w:lang w:val="fr-CA"/>
         </w:rPr>
-        <w:t>Ajoutez une présentation de votre site web (entre 50 et 100 mots).</w:t>
+        <w:t>Ajoutez une présentation de votre site web (entre 50 et 100 mots)</w:t>
+      </w:r>
+    </w:p>
+    <w:p>
+      <w:pPr>
+        <w:rPr>
+          <w:i/>
+          <w:iCs/>
+          <w:lang w:val="fr-CA"/>
+        </w:rPr>
+      </w:pPr>
+      <w:proofErr w:type="spellStart"/>
+      <w:r>
+        <w:rPr>
+          <w:i/>
+          <w:iCs/>
+          <w:lang w:val="fr-CA"/>
+        </w:rPr>
+        <w:t>Tribe</w:t>
+      </w:r>
+      <w:proofErr w:type="spellEnd"/>
+      <w:r>
+        <w:rPr>
+          <w:i/>
+          <w:iCs/>
+          <w:lang w:val="fr-CA"/>
+        </w:rPr>
+        <w:t xml:space="preserve"> Class</w:t>
+      </w:r>
+      <w:r>
+        <w:rPr>
+          <w:i/>
+          <w:iCs/>
+          <w:lang w:val="fr-CA"/>
+        </w:rPr>
+        <w:t xml:space="preserve"> est un site Web pour une </w:t>
+      </w:r>
+      <w:r>
+        <w:rPr>
+          <w:i/>
+          <w:iCs/>
+          <w:lang w:val="fr-CA"/>
+        </w:rPr>
+        <w:t>compagnie</w:t>
+      </w:r>
+      <w:r>
+        <w:rPr>
+          <w:i/>
+          <w:iCs/>
+          <w:lang w:val="fr-CA"/>
+        </w:rPr>
+        <w:t xml:space="preserve"> </w:t>
+      </w:r>
+      <w:r>
+        <w:rPr>
+          <w:i/>
+          <w:iCs/>
+          <w:lang w:val="fr-CA"/>
+        </w:rPr>
+        <w:t>à</w:t>
+      </w:r>
+      <w:r>
+        <w:rPr>
+          <w:i/>
+          <w:iCs/>
+          <w:lang w:val="fr-CA"/>
+        </w:rPr>
+        <w:t xml:space="preserve"> but non-lucrative pour faciliter l’apprentissage de l’art médiéval aux étudiants. Il comporte des fiches de cours très complète, </w:t>
+      </w:r>
+      <w:r>
+        <w:rPr>
+          <w:i/>
+          <w:iCs/>
+          <w:lang w:val="fr-CA"/>
+        </w:rPr>
+        <w:t>des formulaires faciles</w:t>
+      </w:r>
+      <w:r>
+        <w:rPr>
+          <w:i/>
+          <w:iCs/>
+          <w:lang w:val="fr-CA"/>
+        </w:rPr>
+        <w:t xml:space="preserve"> d</w:t>
+      </w:r>
+      <w:r>
+        <w:rPr>
+          <w:i/>
+          <w:iCs/>
+          <w:lang w:val="fr-CA"/>
+        </w:rPr>
+        <w:t xml:space="preserve">’utilisation afin de contacter les professeurs et un visuel et une </w:t>
+      </w:r>
+      <w:r>
+        <w:rPr>
+          <w:i/>
+          <w:iCs/>
+          <w:lang w:val="fr-CA"/>
+        </w:rPr>
+        <w:t>ambiance mémorable.</w:t>
+      </w:r>
+      <w:r>
+        <w:rPr>
+          <w:i/>
+          <w:iCs/>
+          <w:lang w:val="fr-CA"/>
+        </w:rPr>
+        <w:t xml:space="preserve"> Le contenu du site est supporté par de nombreuses musiques, vidéos et images de haute qualité.</w:t>
       </w:r>
     </w:p>
     <w:p>
@@ -962,18 +1130,130 @@
     <w:p>
       <w:pPr>
         <w:rPr>
-          <w:i/>
-          <w:iCs/>
-          <w:lang w:val="fr-CA"/>
-        </w:rPr>
-      </w:pPr>
-      <w:r>
-        <w:rPr>
-          <w:i/>
-          <w:iCs/>
-          <w:lang w:val="fr-CA"/>
-        </w:rPr>
-        <w:t>Expliquer les différences entre votre prototype et votre projet final (entre 50 et 200 mots).</w:t>
+          <w:b/>
+          <w:bCs/>
+          <w:lang w:val="fr-CA"/>
+        </w:rPr>
+      </w:pPr>
+      <w:r>
+        <w:rPr>
+          <w:i/>
+          <w:iCs/>
+          <w:lang w:val="fr-CA"/>
+        </w:rPr>
+        <w:t xml:space="preserve">Les </w:t>
+      </w:r>
+      <w:r>
+        <w:rPr>
+          <w:i/>
+          <w:iCs/>
+          <w:lang w:val="fr-CA"/>
+        </w:rPr>
+        <w:t xml:space="preserve">principales différentes sont </w:t>
+      </w:r>
+      <w:r>
+        <w:rPr>
+          <w:i/>
+          <w:iCs/>
+          <w:lang w:val="fr-CA"/>
+        </w:rPr>
+        <w:t>causées</w:t>
+      </w:r>
+      <w:r>
+        <w:rPr>
+          <w:i/>
+          <w:iCs/>
+          <w:lang w:val="fr-CA"/>
+        </w:rPr>
+        <w:t xml:space="preserve"> par l</w:t>
+      </w:r>
+      <w:r>
+        <w:rPr>
+          <w:i/>
+          <w:iCs/>
+          <w:lang w:val="fr-CA"/>
+        </w:rPr>
+        <w:t>e fait que le format du prototype et du site final ne corresponde pas. Nous devions adapter notre structure initiale</w:t>
+      </w:r>
+      <w:r>
+        <w:rPr>
+          <w:i/>
+          <w:iCs/>
+          <w:lang w:val="fr-CA"/>
+        </w:rPr>
+        <w:t xml:space="preserve"> pour conserver l’aspect unique du site Web</w:t>
+      </w:r>
+      <w:r>
+        <w:rPr>
+          <w:i/>
+          <w:iCs/>
+          <w:lang w:val="fr-CA"/>
+        </w:rPr>
+        <w:t xml:space="preserve">. </w:t>
+      </w:r>
+      <w:r>
+        <w:rPr>
+          <w:i/>
+          <w:iCs/>
+          <w:lang w:val="fr-CA"/>
+        </w:rPr>
+        <w:t>Certaines</w:t>
+      </w:r>
+      <w:r>
+        <w:rPr>
+          <w:i/>
+          <w:iCs/>
+          <w:lang w:val="fr-CA"/>
+        </w:rPr>
+        <w:t xml:space="preserve"> images dans la page de contenu </w:t>
+      </w:r>
+      <w:r>
+        <w:rPr>
+          <w:i/>
+          <w:iCs/>
+          <w:lang w:val="fr-CA"/>
+        </w:rPr>
+        <w:t>devaient</w:t>
+      </w:r>
+      <w:r>
+        <w:rPr>
+          <w:i/>
+          <w:iCs/>
+          <w:lang w:val="fr-CA"/>
+        </w:rPr>
+        <w:t xml:space="preserve"> être étirer alors que d’autres </w:t>
+      </w:r>
+      <w:r>
+        <w:rPr>
+          <w:i/>
+          <w:iCs/>
+          <w:lang w:val="fr-CA"/>
+        </w:rPr>
+        <w:t>devaient être compresser pour garder une bonne mise en forme.</w:t>
+      </w:r>
+      <w:r>
+        <w:rPr>
+          <w:i/>
+          <w:iCs/>
+          <w:lang w:val="fr-CA"/>
+        </w:rPr>
+        <w:t xml:space="preserve"> Également, nous avons ajouter des miniatures </w:t>
+      </w:r>
+      <w:r>
+        <w:rPr>
+          <w:i/>
+          <w:iCs/>
+          <w:lang w:val="fr-CA"/>
+        </w:rPr>
+        <w:t>pertinentes pour les vidéos que nous avons propo</w:t>
+      </w:r>
+      <w:r>
+        <w:rPr>
+          <w:i/>
+          <w:iCs/>
+          <w:lang w:val="fr-CA"/>
+        </w:rPr>
+        <w:t>sés.</w:t>
       </w:r>
     </w:p>
     <w:p>
@@ -1008,99 +1288,366 @@
           <w:lang w:val="fr-CA"/>
         </w:rPr>
       </w:pPr>
-      <w:r>
-        <w:rPr>
-          <w:i/>
-          <w:iCs/>
-          <w:lang w:val="fr-CA"/>
-        </w:rPr>
-        <w:t>(Entre 50 et 150 mots par réponse).</w:t>
-      </w:r>
-    </w:p>
-    <w:p>
-      <w:pPr>
-        <w:pStyle w:val="Titre2"/>
-        <w:rPr>
-          <w:lang w:val="fr-CA"/>
-        </w:rPr>
-      </w:pPr>
-      <w:r>
-        <w:rPr>
-          <w:lang w:val="fr-CA"/>
-        </w:rPr>
-        <w:t>Quels ont été les défis?</w:t>
-      </w:r>
-      <w:bookmarkEnd w:id="3"/>
-    </w:p>
-    <w:p>
-      <w:pPr>
-        <w:pStyle w:val="Titre2"/>
-        <w:rPr>
-          <w:b/>
-          <w:bCs/>
-          <w:sz w:val="28"/>
-          <w:szCs w:val="28"/>
-          <w:lang w:val="fr-CA"/>
-        </w:rPr>
-      </w:pPr>
-      <w:bookmarkStart w:id="4" w:name="_Toc150246854"/>
-      <w:r>
-        <w:rPr>
-          <w:lang w:val="fr-CA"/>
-        </w:rPr>
-        <w:t>Qu’est-ce qui a bien été ou non dans le projet et le travail d’équipe? Pourquoi?</w:t>
+    </w:p>
+    <w:p>
+      <w:pPr>
+        <w:rPr>
+          <w:i/>
+          <w:iCs/>
+          <w:lang w:val="fr-CA"/>
+        </w:rPr>
+      </w:pPr>
+      <w:r>
+        <w:rPr>
+          <w:i/>
+          <w:iCs/>
+          <w:lang w:val="fr-CA"/>
+        </w:rPr>
+        <w:t>Éloi :</w:t>
+      </w:r>
+    </w:p>
+    <w:p>
+      <w:pPr>
+        <w:rPr>
+          <w:rFonts w:cstheme="minorHAnsi"/>
+          <w:color w:val="313338"/>
+          <w:bdr w:val="none" w:sz="0" w:space="0" w:color="auto" w:frame="1"/>
+          <w:lang w:val="fr-CA"/>
+        </w:rPr>
+      </w:pPr>
+      <w:r>
+        <w:rPr>
+          <w:rFonts w:cstheme="minorHAnsi"/>
+          <w:color w:val="313338"/>
+          <w:bdr w:val="none" w:sz="0" w:space="0" w:color="auto" w:frame="1"/>
+          <w:lang w:val="fr-CA"/>
+        </w:rPr>
+        <w:t xml:space="preserve">Pour ma part, ma plus grande difficulté a été la mise en page avec </w:t>
+      </w:r>
+      <w:proofErr w:type="spellStart"/>
+      <w:r>
+        <w:rPr>
+          <w:rFonts w:cstheme="minorHAnsi"/>
+          <w:color w:val="313338"/>
+          <w:bdr w:val="none" w:sz="0" w:space="0" w:color="auto" w:frame="1"/>
+          <w:lang w:val="fr-CA"/>
+        </w:rPr>
+        <w:t>flexbox</w:t>
+      </w:r>
+      <w:proofErr w:type="spellEnd"/>
+      <w:r>
+        <w:rPr>
+          <w:rFonts w:cstheme="minorHAnsi"/>
+          <w:color w:val="313338"/>
+          <w:bdr w:val="none" w:sz="0" w:space="0" w:color="auto" w:frame="1"/>
+          <w:lang w:val="fr-CA"/>
+        </w:rPr>
+        <w:t xml:space="preserve"> car c’est un concept que je ne maitrise pas à 100%. </w:t>
+      </w:r>
+      <w:r>
+        <w:rPr>
+          <w:rFonts w:cstheme="minorHAnsi"/>
+          <w:color w:val="313338"/>
+          <w:bdr w:val="none" w:sz="0" w:space="0" w:color="auto" w:frame="1"/>
+          <w:lang w:val="fr-CA"/>
+        </w:rPr>
+        <w:t>Cependant</w:t>
+      </w:r>
+      <w:r>
+        <w:rPr>
+          <w:rFonts w:cstheme="minorHAnsi"/>
+          <w:color w:val="313338"/>
+          <w:bdr w:val="none" w:sz="0" w:space="0" w:color="auto" w:frame="1"/>
+          <w:lang w:val="fr-CA"/>
+        </w:rPr>
+        <w:t xml:space="preserve">, notre travail était très bien organisé. Étant donné qu’on avait huit fichiers différents et qu’on travaillait chacun sur une page différente, nous n’avions jamais eu de conflits lorsqu’il était temps de faire des </w:t>
+      </w:r>
+      <w:proofErr w:type="spellStart"/>
+      <w:r>
+        <w:rPr>
+          <w:rFonts w:cstheme="minorHAnsi"/>
+          <w:color w:val="313338"/>
+          <w:bdr w:val="none" w:sz="0" w:space="0" w:color="auto" w:frame="1"/>
+          <w:lang w:val="fr-CA"/>
+        </w:rPr>
+        <w:t>pushs</w:t>
+      </w:r>
+      <w:proofErr w:type="spellEnd"/>
+      <w:r>
+        <w:rPr>
+          <w:rFonts w:cstheme="minorHAnsi"/>
+          <w:color w:val="313338"/>
+          <w:bdr w:val="none" w:sz="0" w:space="0" w:color="auto" w:frame="1"/>
+          <w:lang w:val="fr-CA"/>
+        </w:rPr>
+        <w:t xml:space="preserve"> et des pulls sur </w:t>
+      </w:r>
+      <w:proofErr w:type="spellStart"/>
+      <w:r>
+        <w:rPr>
+          <w:rFonts w:cstheme="minorHAnsi"/>
+          <w:color w:val="313338"/>
+          <w:bdr w:val="none" w:sz="0" w:space="0" w:color="auto" w:frame="1"/>
+          <w:lang w:val="fr-CA"/>
+        </w:rPr>
+        <w:t>gitkraken</w:t>
+      </w:r>
+      <w:proofErr w:type="spellEnd"/>
+      <w:r>
+        <w:rPr>
+          <w:rFonts w:cstheme="minorHAnsi"/>
+          <w:color w:val="313338"/>
+          <w:bdr w:val="none" w:sz="0" w:space="0" w:color="auto" w:frame="1"/>
+          <w:lang w:val="fr-CA"/>
+        </w:rPr>
+        <w:t>. En général, je suis satisfait de notre travail et je suis content d’avoir travaillé avec Youssef sur ce projet.</w:t>
+      </w:r>
+    </w:p>
+    <w:p>
+      <w:pPr>
+        <w:rPr>
+          <w:rFonts w:cstheme="minorHAnsi"/>
+          <w:color w:val="313338"/>
+          <w:bdr w:val="none" w:sz="0" w:space="0" w:color="auto" w:frame="1"/>
+          <w:lang w:val="fr-CA"/>
+        </w:rPr>
+      </w:pPr>
+    </w:p>
+    <w:p>
+      <w:pPr>
+        <w:rPr>
+          <w:rFonts w:cstheme="minorHAnsi"/>
+          <w:color w:val="313338"/>
+          <w:bdr w:val="none" w:sz="0" w:space="0" w:color="auto" w:frame="1"/>
+          <w:lang w:val="fr-CA"/>
+        </w:rPr>
+      </w:pPr>
+      <w:r>
+        <w:rPr>
+          <w:rFonts w:cstheme="minorHAnsi"/>
+          <w:color w:val="313338"/>
+          <w:bdr w:val="none" w:sz="0" w:space="0" w:color="auto" w:frame="1"/>
+          <w:lang w:val="fr-CA"/>
+        </w:rPr>
+        <w:t>Youssef :</w:t>
+      </w:r>
+    </w:p>
+    <w:p>
+      <w:pPr>
+        <w:rPr>
+          <w:rFonts w:cstheme="minorHAnsi"/>
+          <w:i/>
+          <w:iCs/>
+          <w:lang w:val="fr-CA"/>
+        </w:rPr>
+      </w:pPr>
+      <w:r>
+        <w:rPr>
+          <w:rFonts w:cstheme="minorHAnsi"/>
+          <w:color w:val="313338"/>
+          <w:bdr w:val="none" w:sz="0" w:space="0" w:color="auto" w:frame="1"/>
+          <w:lang w:val="fr-CA"/>
+        </w:rPr>
+        <w:t xml:space="preserve">Ma plus grande difficulté fût l’utilisation de la mise en page </w:t>
+      </w:r>
+      <w:r>
+        <w:rPr>
+          <w:rFonts w:cstheme="minorHAnsi"/>
+          <w:color w:val="313338"/>
+          <w:bdr w:val="none" w:sz="0" w:space="0" w:color="auto" w:frame="1"/>
+          <w:lang w:val="fr-CA"/>
+        </w:rPr>
+        <w:t xml:space="preserve">en </w:t>
+      </w:r>
+      <w:proofErr w:type="spellStart"/>
+      <w:r>
+        <w:rPr>
+          <w:rFonts w:cstheme="minorHAnsi"/>
+          <w:color w:val="313338"/>
+          <w:bdr w:val="none" w:sz="0" w:space="0" w:color="auto" w:frame="1"/>
+          <w:lang w:val="fr-CA"/>
+        </w:rPr>
+        <w:t>css</w:t>
+      </w:r>
+      <w:proofErr w:type="spellEnd"/>
+      <w:r>
+        <w:rPr>
+          <w:rFonts w:cstheme="minorHAnsi"/>
+          <w:color w:val="313338"/>
+          <w:bdr w:val="none" w:sz="0" w:space="0" w:color="auto" w:frame="1"/>
+          <w:lang w:val="fr-CA"/>
+        </w:rPr>
+        <w:t xml:space="preserve"> avec les </w:t>
+      </w:r>
+      <w:proofErr w:type="spellStart"/>
+      <w:r>
+        <w:rPr>
+          <w:rFonts w:cstheme="minorHAnsi"/>
+          <w:color w:val="313338"/>
+          <w:bdr w:val="none" w:sz="0" w:space="0" w:color="auto" w:frame="1"/>
+          <w:lang w:val="fr-CA"/>
+        </w:rPr>
+        <w:t>margins</w:t>
+      </w:r>
+      <w:proofErr w:type="spellEnd"/>
+      <w:r>
+        <w:rPr>
+          <w:rFonts w:cstheme="minorHAnsi"/>
+          <w:color w:val="313338"/>
+          <w:bdr w:val="none" w:sz="0" w:space="0" w:color="auto" w:frame="1"/>
+          <w:lang w:val="fr-CA"/>
+        </w:rPr>
+        <w:t xml:space="preserve"> et les </w:t>
+      </w:r>
+      <w:proofErr w:type="spellStart"/>
+      <w:r>
+        <w:rPr>
+          <w:rFonts w:cstheme="minorHAnsi"/>
+          <w:color w:val="313338"/>
+          <w:bdr w:val="none" w:sz="0" w:space="0" w:color="auto" w:frame="1"/>
+          <w:lang w:val="fr-CA"/>
+        </w:rPr>
+        <w:t>paddings</w:t>
+      </w:r>
+      <w:proofErr w:type="spellEnd"/>
+      <w:r>
+        <w:rPr>
+          <w:rFonts w:cstheme="minorHAnsi"/>
+          <w:color w:val="313338"/>
+          <w:bdr w:val="none" w:sz="0" w:space="0" w:color="auto" w:frame="1"/>
+          <w:lang w:val="fr-CA"/>
+        </w:rPr>
+        <w:t xml:space="preserve">. Aligner parfaitement les éléments n’a pas été une tâche aisée. </w:t>
+      </w:r>
+      <w:r>
+        <w:rPr>
+          <w:rFonts w:cstheme="minorHAnsi"/>
+          <w:color w:val="313338"/>
+          <w:bdr w:val="none" w:sz="0" w:space="0" w:color="auto" w:frame="1"/>
+          <w:lang w:val="fr-CA"/>
+        </w:rPr>
+        <w:t xml:space="preserve">Également, importer nos assets a été ardu car des éléments superposés </w:t>
+      </w:r>
+      <w:r>
+        <w:rPr>
+          <w:rFonts w:cstheme="minorHAnsi"/>
+          <w:color w:val="313338"/>
+          <w:bdr w:val="none" w:sz="0" w:space="0" w:color="auto" w:frame="1"/>
+          <w:lang w:val="fr-CA"/>
+        </w:rPr>
+        <w:t xml:space="preserve">devaient être regroupés dans </w:t>
+      </w:r>
+      <w:proofErr w:type="spellStart"/>
+      <w:r>
+        <w:rPr>
+          <w:rFonts w:cstheme="minorHAnsi"/>
+          <w:color w:val="313338"/>
+          <w:bdr w:val="none" w:sz="0" w:space="0" w:color="auto" w:frame="1"/>
+          <w:lang w:val="fr-CA"/>
+        </w:rPr>
+        <w:t>Figma</w:t>
+      </w:r>
+      <w:proofErr w:type="spellEnd"/>
+      <w:r>
+        <w:rPr>
+          <w:rFonts w:cstheme="minorHAnsi"/>
+          <w:color w:val="313338"/>
+          <w:bdr w:val="none" w:sz="0" w:space="0" w:color="auto" w:frame="1"/>
+          <w:lang w:val="fr-CA"/>
+        </w:rPr>
+        <w:t xml:space="preserve"> et cela deve</w:t>
+      </w:r>
+      <w:r>
+        <w:rPr>
+          <w:rFonts w:cstheme="minorHAnsi"/>
+          <w:color w:val="313338"/>
+          <w:bdr w:val="none" w:sz="0" w:space="0" w:color="auto" w:frame="1"/>
+          <w:lang w:val="fr-CA"/>
+        </w:rPr>
+        <w:t xml:space="preserve">nait compliqué de se repérer dans nos fichiers images. </w:t>
+      </w:r>
+      <w:r>
+        <w:rPr>
+          <w:rFonts w:cstheme="minorHAnsi"/>
+          <w:color w:val="313338"/>
+          <w:bdr w:val="none" w:sz="0" w:space="0" w:color="auto" w:frame="1"/>
+          <w:lang w:val="fr-CA"/>
+        </w:rPr>
+        <w:t>La séparation des tâches de manière équitable</w:t>
+      </w:r>
+      <w:r>
+        <w:rPr>
+          <w:rFonts w:cstheme="minorHAnsi"/>
+          <w:color w:val="313338"/>
+          <w:bdr w:val="none" w:sz="0" w:space="0" w:color="auto" w:frame="1"/>
+          <w:lang w:val="fr-CA"/>
+        </w:rPr>
+        <w:t xml:space="preserve"> </w:t>
+      </w:r>
+      <w:r>
+        <w:rPr>
+          <w:rFonts w:cstheme="minorHAnsi"/>
+          <w:color w:val="313338"/>
+          <w:bdr w:val="none" w:sz="0" w:space="0" w:color="auto" w:frame="1"/>
+          <w:lang w:val="fr-CA"/>
+        </w:rPr>
+        <w:t xml:space="preserve">s’est particulièrement bien passée. Chacun avait toujours un élément sur lequel travailler et </w:t>
+      </w:r>
+      <w:r>
+        <w:rPr>
+          <w:rFonts w:cstheme="minorHAnsi"/>
+          <w:color w:val="313338"/>
+          <w:bdr w:val="none" w:sz="0" w:space="0" w:color="auto" w:frame="1"/>
+          <w:lang w:val="fr-CA"/>
+        </w:rPr>
+        <w:t xml:space="preserve">on s’aidait mutuellement. Considérant, mes craintes au début du projet, je suis agréablement surpris du résultat. Certes l’aspect visuel est clairement en-dessous du </w:t>
+      </w:r>
+      <w:proofErr w:type="spellStart"/>
+      <w:r>
+        <w:rPr>
+          <w:rFonts w:cstheme="minorHAnsi"/>
+          <w:color w:val="313338"/>
+          <w:bdr w:val="none" w:sz="0" w:space="0" w:color="auto" w:frame="1"/>
+          <w:lang w:val="fr-CA"/>
+        </w:rPr>
+        <w:t>Figma</w:t>
+      </w:r>
+      <w:proofErr w:type="spellEnd"/>
+      <w:r>
+        <w:rPr>
+          <w:rFonts w:cstheme="minorHAnsi"/>
+          <w:color w:val="313338"/>
+          <w:bdr w:val="none" w:sz="0" w:space="0" w:color="auto" w:frame="1"/>
+          <w:lang w:val="fr-CA"/>
+        </w:rPr>
+        <w:t>. Néanmoins, la navigation dans le site Web est beaucoup moins capricieuse et beaucoup plus aérée.</w:t>
+      </w:r>
+    </w:p>
+    <w:bookmarkEnd w:id="3"/>
+    <w:p>
+      <w:pPr>
+        <w:rPr>
+          <w:lang w:val="fr-CA"/>
+        </w:rPr>
+      </w:pPr>
+    </w:p>
+    <w:p>
+      <w:pPr>
+        <w:pStyle w:val="Titre1"/>
+        <w:rPr>
+          <w:lang w:val="fr-CA"/>
+        </w:rPr>
+      </w:pPr>
+      <w:bookmarkStart w:id="4" w:name="_Toc150246856"/>
+      <w:r>
+        <w:rPr>
+          <w:rStyle w:val="Titre1Car"/>
+          <w:lang w:val="fr-CA"/>
+        </w:rPr>
+        <w:lastRenderedPageBreak/>
+        <w:t>4. Lien vers le dépôt git</w:t>
       </w:r>
       <w:bookmarkEnd w:id="4"/>
-    </w:p>
-    <w:p>
-      <w:pPr>
-        <w:pStyle w:val="Titre2"/>
-        <w:rPr>
-          <w:b/>
-          <w:bCs/>
-          <w:sz w:val="28"/>
-          <w:szCs w:val="28"/>
-          <w:lang w:val="fr-CA"/>
-        </w:rPr>
-      </w:pPr>
-      <w:bookmarkStart w:id="5" w:name="_Toc150246855"/>
-      <w:r>
-        <w:rPr>
-          <w:lang w:val="fr-CA"/>
-        </w:rPr>
-        <w:t>Êtes-vous satisfait du projet réalisé? Nommez au moins un point fort et un point faible</w:t>
-      </w:r>
-      <w:bookmarkEnd w:id="5"/>
-      <w:r>
-        <w:rPr>
-          <w:lang w:val="fr-CA"/>
-        </w:rPr>
-        <w:t>?</w:t>
-      </w:r>
-    </w:p>
-    <w:p>
-      <w:pPr>
-        <w:rPr>
-          <w:lang w:val="fr-CA"/>
-        </w:rPr>
-      </w:pPr>
-    </w:p>
-    <w:p>
-      <w:pPr>
-        <w:pStyle w:val="Titre1"/>
-        <w:rPr>
-          <w:lang w:val="fr-CA"/>
-        </w:rPr>
-      </w:pPr>
-      <w:bookmarkStart w:id="6" w:name="_Toc150246856"/>
-      <w:r>
-        <w:rPr>
-          <w:rStyle w:val="Titre1Car"/>
-          <w:lang w:val="fr-CA"/>
-        </w:rPr>
-        <w:t>4. Lien vers le dépôt git</w:t>
-      </w:r>
-      <w:bookmarkEnd w:id="6"/>
     </w:p>
     <w:p>
       <w:pPr>
@@ -1593,7 +2140,6 @@
   <w:style w:type="character" w:default="1" w:styleId="Policepardfaut">
     <w:name w:val="Default Paragraph Font"/>
     <w:uiPriority w:val="1"/>
-    <w:semiHidden/>
     <w:unhideWhenUsed/>
   </w:style>
   <w:style w:type="table" w:default="1" w:styleId="TableauNormal">
@@ -1693,7 +2239,6 @@
     <w:name w:val="Block Text"/>
     <w:basedOn w:val="Normal"/>
     <w:uiPriority w:val="99"/>
-    <w:semiHidden/>
     <w:unhideWhenUsed/>
     <w:rsid w:val="003D4F68"/>
     <w:pPr>

</xml_diff>

<commit_message>
Ajout du lien du dépôt git
</commit_message>
<xml_diff>
--- a/Presentation/tp3_presentation.docx
+++ b/Presentation/tp3_presentation.docx
@@ -42,6 +42,7 @@
           <w:lang w:val="fr-CA" w:eastAsia="fr-CA"/>
         </w:rPr>
       </w:pPr>
+      <w:proofErr w:type="gramStart"/>
       <w:r>
         <w:rPr>
           <w:rFonts w:ascii="Arial" w:hAnsi="Arial" w:cs="Arial"/>
@@ -51,6 +52,7 @@
         </w:rPr>
         <w:t>par</w:t>
       </w:r>
+      <w:proofErr w:type="gramEnd"/>
       <w:r>
         <w:rPr>
           <w:rFonts w:ascii="Arial" w:hAnsi="Arial" w:cs="Arial"/>
@@ -216,43 +218,7 @@
           <w:szCs w:val="24"/>
           <w:lang w:val="fr-CA" w:eastAsia="fr-CA"/>
         </w:rPr>
-        <w:t>Le [06</w:t>
-      </w:r>
-      <w:r>
-        <w:rPr>
-          <w:rFonts w:ascii="Arial" w:eastAsia="Times New Roman" w:hAnsi="Arial" w:cs="Arial"/>
-          <w:sz w:val="24"/>
-          <w:szCs w:val="24"/>
-          <w:lang w:val="fr-CA" w:eastAsia="fr-CA"/>
-        </w:rPr>
-        <w:t>-</w:t>
-      </w:r>
-      <w:r>
-        <w:rPr>
-          <w:rFonts w:ascii="Arial" w:eastAsia="Times New Roman" w:hAnsi="Arial" w:cs="Arial"/>
-          <w:sz w:val="24"/>
-          <w:szCs w:val="24"/>
-          <w:lang w:val="fr-CA" w:eastAsia="fr-CA"/>
-        </w:rPr>
-        <w:t>12</w:t>
-      </w:r>
-      <w:r>
-        <w:rPr>
-          <w:rFonts w:ascii="Arial" w:eastAsia="Times New Roman" w:hAnsi="Arial" w:cs="Arial"/>
-          <w:sz w:val="24"/>
-          <w:szCs w:val="24"/>
-          <w:lang w:val="fr-CA" w:eastAsia="fr-CA"/>
-        </w:rPr>
-        <w:t>-</w:t>
-      </w:r>
-      <w:r>
-        <w:rPr>
-          <w:rFonts w:ascii="Arial" w:eastAsia="Times New Roman" w:hAnsi="Arial" w:cs="Arial"/>
-          <w:sz w:val="24"/>
-          <w:szCs w:val="24"/>
-          <w:lang w:val="fr-CA" w:eastAsia="fr-CA"/>
-        </w:rPr>
-        <w:t>2023]</w:t>
+        <w:t>Le [06-12-2023]</w:t>
       </w:r>
     </w:p>
     <w:p>
@@ -1657,14 +1623,35 @@
           <w:lang w:val="fr-CA"/>
         </w:rPr>
       </w:pPr>
-      <w:r>
-        <w:rPr>
-          <w:i/>
-          <w:iCs/>
-          <w:lang w:val="fr-CA"/>
-        </w:rPr>
-        <w:t>Indiquer le lien vers votre dépôt git.</w:t>
-      </w:r>
+      <w:hyperlink r:id="rId11" w:history="1">
+        <w:r>
+          <w:rPr>
+            <w:rStyle w:val="Lienhypertexte"/>
+            <w:i/>
+            <w:iCs/>
+            <w:lang w:val="fr-CA"/>
+          </w:rPr>
+          <w:t>https://github.com/EloiJutras</w:t>
+        </w:r>
+        <w:r>
+          <w:rPr>
+            <w:rStyle w:val="Lienhypertexte"/>
+            <w:i/>
+            <w:iCs/>
+            <w:lang w:val="fr-CA"/>
+          </w:rPr>
+          <w:t>/</w:t>
+        </w:r>
+        <w:r>
+          <w:rPr>
+            <w:rStyle w:val="Lienhypertexte"/>
+            <w:i/>
+            <w:iCs/>
+            <w:lang w:val="fr-CA"/>
+          </w:rPr>
+          <w:t>TP3.git</w:t>
+        </w:r>
+      </w:hyperlink>
     </w:p>
     <w:p>
       <w:pPr>
@@ -2140,6 +2127,7 @@
   <w:style w:type="character" w:default="1" w:styleId="Policepardfaut">
     <w:name w:val="Default Paragraph Font"/>
     <w:uiPriority w:val="1"/>
+    <w:semiHidden/>
     <w:unhideWhenUsed/>
   </w:style>
   <w:style w:type="table" w:default="1" w:styleId="TableauNormal">
@@ -2200,7 +2188,6 @@
     <w:name w:val="Hyperlink"/>
     <w:basedOn w:val="Policepardfaut"/>
     <w:uiPriority w:val="99"/>
-    <w:semiHidden/>
     <w:unhideWhenUsed/>
     <w:rsid w:val="003D4F68"/>
     <w:rPr>
@@ -2266,6 +2253,30 @@
     </w:pPr>
     <w:rPr>
       <w:lang w:val="en-US"/>
+    </w:rPr>
+  </w:style>
+  <w:style w:type="character" w:styleId="Mentionnonrsolue">
+    <w:name w:val="Unresolved Mention"/>
+    <w:basedOn w:val="Policepardfaut"/>
+    <w:uiPriority w:val="99"/>
+    <w:semiHidden/>
+    <w:unhideWhenUsed/>
+    <w:rsid w:val="008309FD"/>
+    <w:rPr>
+      <w:color w:val="605E5C"/>
+      <w:shd w:val="clear" w:color="auto" w:fill="E1DFDD"/>
+    </w:rPr>
+  </w:style>
+  <w:style w:type="character" w:styleId="Lienhypertextesuivivisit">
+    <w:name w:val="FollowedHyperlink"/>
+    <w:basedOn w:val="Policepardfaut"/>
+    <w:uiPriority w:val="99"/>
+    <w:semiHidden/>
+    <w:unhideWhenUsed/>
+    <w:rsid w:val="008309FD"/>
+    <w:rPr>
+      <w:color w:val="954F72" w:themeColor="followedHyperlink"/>
+      <w:u w:val="single"/>
     </w:rPr>
   </w:style>
 </w:styles>

</xml_diff>